<commit_message>
Optmizacion de explociones y proyectiles. Bugfix de colisiones
Las explociones desaparecen al tener alpha 0 y los proyectiles al salir de la pantalla ademas de usar la busqueda de colisiones que usa la nave.
</commit_message>
<xml_diff>
--- a/Documentacion3.docx
+++ b/Documentacion3.docx
@@ -1786,15 +1786,13 @@
           <w:t xml:space="preserve"> que el incremento de instancias sea mucho mas controlado.</w:t>
         </w:r>
       </w:ins>
-      <w:bookmarkStart w:id="110" w:name="_GoBack"/>
-      <w:bookmarkEnd w:id="110"/>
-    </w:p>
-    <w:p>
-      <w:pPr>
-        <w:rPr>
-          <w:ins w:id="111" w:author="User" w:date="2018-06-14T19:20:00Z"/>
-        </w:rPr>
-        <w:pPrChange w:id="112" w:author="User" w:date="2018-06-14T19:20:00Z">
+    </w:p>
+    <w:p>
+      <w:pPr>
+        <w:rPr>
+          <w:ins w:id="110" w:author="User" w:date="2018-06-14T19:20:00Z"/>
+        </w:rPr>
+        <w:pPrChange w:id="111" w:author="User" w:date="2018-06-14T19:20:00Z">
           <w:pPr>
             <w:pBdr>
               <w:top w:val="single" w:sz="6" w:space="1" w:color="auto"/>
@@ -1810,45 +1808,45 @@
           <w:bottom w:val="single" w:sz="6" w:space="1" w:color="auto"/>
         </w:pBdr>
         <w:rPr>
-          <w:ins w:id="113" w:author="User" w:date="2018-06-14T18:43:00Z"/>
-        </w:rPr>
-      </w:pPr>
-    </w:p>
-    <w:p>
-      <w:pPr>
-        <w:rPr>
-          <w:ins w:id="114" w:author="User" w:date="2018-06-14T18:47:00Z"/>
-        </w:rPr>
-      </w:pPr>
-      <w:ins w:id="115" w:author="User" w:date="2018-06-14T18:43:00Z">
+          <w:ins w:id="112" w:author="User" w:date="2018-06-14T18:43:00Z"/>
+        </w:rPr>
+      </w:pPr>
+    </w:p>
+    <w:p>
+      <w:pPr>
+        <w:rPr>
+          <w:ins w:id="113" w:author="User" w:date="2018-06-14T18:47:00Z"/>
+        </w:rPr>
+      </w:pPr>
+      <w:ins w:id="114" w:author="User" w:date="2018-06-14T18:43:00Z">
         <w:r>
           <w:t xml:space="preserve">La medición anterior también mostro una carga de CPU relevante en el </w:t>
         </w:r>
       </w:ins>
-      <w:ins w:id="116" w:author="User" w:date="2018-06-14T18:48:00Z">
+      <w:ins w:id="115" w:author="User" w:date="2018-06-14T18:48:00Z">
         <w:r>
           <w:t>método</w:t>
         </w:r>
       </w:ins>
-      <w:ins w:id="117" w:author="User" w:date="2018-06-14T18:43:00Z">
+      <w:ins w:id="116" w:author="User" w:date="2018-06-14T18:43:00Z">
         <w:r>
           <w:t xml:space="preserve"> </w:t>
         </w:r>
       </w:ins>
       <w:proofErr w:type="spellStart"/>
       <w:proofErr w:type="gramStart"/>
-      <w:ins w:id="118" w:author="User" w:date="2018-06-14T18:49:00Z">
+      <w:ins w:id="117" w:author="User" w:date="2018-06-14T18:49:00Z">
         <w:r>
           <w:t>EnemyShip.</w:t>
         </w:r>
       </w:ins>
-      <w:ins w:id="119" w:author="User" w:date="2018-06-14T18:43:00Z">
+      <w:ins w:id="118" w:author="User" w:date="2018-06-14T18:43:00Z">
         <w:r>
           <w:t>LoadImage</w:t>
         </w:r>
       </w:ins>
       <w:proofErr w:type="spellEnd"/>
-      <w:ins w:id="120" w:author="User" w:date="2018-06-14T18:48:00Z">
+      <w:ins w:id="119" w:author="User" w:date="2018-06-14T18:48:00Z">
         <w:r>
           <w:t>()</w:t>
         </w:r>
@@ -1858,7 +1856,7 @@
     <w:p>
       <w:pPr>
         <w:rPr>
-          <w:ins w:id="121" w:author="User" w:date="2018-06-14T18:48:00Z"/>
+          <w:ins w:id="120" w:author="User" w:date="2018-06-14T18:48:00Z"/>
           <w:noProof/>
           <w:lang w:eastAsia="es-AR"/>
         </w:rPr>
@@ -1867,12 +1865,12 @@
     <w:p>
       <w:pPr>
         <w:rPr>
-          <w:ins w:id="122" w:author="User" w:date="2018-06-14T15:16:00Z"/>
+          <w:ins w:id="121" w:author="User" w:date="2018-06-14T15:16:00Z"/>
           <w:noProof/>
           <w:lang w:eastAsia="es-AR"/>
         </w:rPr>
       </w:pPr>
-      <w:ins w:id="123" w:author="User" w:date="2018-06-14T18:47:00Z">
+      <w:ins w:id="122" w:author="User" w:date="2018-06-14T18:47:00Z">
         <w:r>
           <w:rPr>
             <w:noProof/>
@@ -1927,75 +1925,75 @@
     <w:p>
       <w:pPr>
         <w:rPr>
-          <w:ins w:id="124" w:author="User" w:date="2018-06-14T19:04:00Z"/>
-        </w:rPr>
-      </w:pPr>
-      <w:ins w:id="125" w:author="User" w:date="2018-06-14T18:49:00Z">
+          <w:ins w:id="123" w:author="User" w:date="2018-06-14T19:04:00Z"/>
+        </w:rPr>
+      </w:pPr>
+      <w:ins w:id="124" w:author="User" w:date="2018-06-14T18:49:00Z">
         <w:r>
           <w:t>Mi solución a esto es por empezar</w:t>
         </w:r>
       </w:ins>
-      <w:ins w:id="126" w:author="User" w:date="2018-06-14T18:51:00Z">
+      <w:ins w:id="125" w:author="User" w:date="2018-06-14T18:51:00Z">
         <w:r>
           <w:t xml:space="preserve"> es</w:t>
         </w:r>
       </w:ins>
-      <w:ins w:id="127" w:author="User" w:date="2018-06-14T18:49:00Z">
+      <w:ins w:id="126" w:author="User" w:date="2018-06-14T18:49:00Z">
         <w:r>
           <w:t xml:space="preserve"> tener una colección </w:t>
         </w:r>
       </w:ins>
-      <w:ins w:id="128" w:author="User" w:date="2018-06-14T18:53:00Z">
+      <w:ins w:id="127" w:author="User" w:date="2018-06-14T18:53:00Z">
         <w:r>
           <w:t>estática</w:t>
         </w:r>
       </w:ins>
-      <w:ins w:id="129" w:author="User" w:date="2018-06-14T18:49:00Z">
+      <w:ins w:id="128" w:author="User" w:date="2018-06-14T18:49:00Z">
         <w:r>
           <w:t xml:space="preserve"> de imágenes a las cuales acceder sin ten</w:t>
         </w:r>
       </w:ins>
-      <w:ins w:id="130" w:author="User" w:date="2018-06-14T18:53:00Z">
+      <w:ins w:id="129" w:author="User" w:date="2018-06-14T18:53:00Z">
         <w:r>
           <w:t>e</w:t>
         </w:r>
       </w:ins>
-      <w:ins w:id="131" w:author="User" w:date="2018-06-14T18:49:00Z">
+      <w:ins w:id="130" w:author="User" w:date="2018-06-14T18:49:00Z">
         <w:r>
           <w:t xml:space="preserve">r que cargar el archivo en cada ciclo de </w:t>
         </w:r>
       </w:ins>
-      <w:ins w:id="132" w:author="User" w:date="2018-06-14T18:50:00Z">
+      <w:ins w:id="131" w:author="User" w:date="2018-06-14T18:50:00Z">
         <w:r>
           <w:t>actualización</w:t>
         </w:r>
       </w:ins>
-      <w:ins w:id="133" w:author="User" w:date="2018-06-14T18:49:00Z">
+      <w:ins w:id="132" w:author="User" w:date="2018-06-14T18:49:00Z">
         <w:r>
           <w:t>.</w:t>
         </w:r>
       </w:ins>
-      <w:ins w:id="134" w:author="User" w:date="2018-06-14T18:50:00Z">
+      <w:ins w:id="133" w:author="User" w:date="2018-06-14T18:50:00Z">
         <w:r>
           <w:t xml:space="preserve"> Seguido de eso delegar la </w:t>
         </w:r>
       </w:ins>
-      <w:ins w:id="135" w:author="User" w:date="2018-06-14T18:53:00Z">
+      <w:ins w:id="134" w:author="User" w:date="2018-06-14T18:53:00Z">
         <w:r>
           <w:t>rotación</w:t>
         </w:r>
       </w:ins>
-      <w:ins w:id="136" w:author="User" w:date="2018-06-14T18:50:00Z">
+      <w:ins w:id="135" w:author="User" w:date="2018-06-14T18:50:00Z">
         <w:r>
           <w:t xml:space="preserve"> a la clase universo (quien tendrá la lista </w:t>
         </w:r>
       </w:ins>
-      <w:ins w:id="137" w:author="User" w:date="2018-06-14T18:53:00Z">
+      <w:ins w:id="136" w:author="User" w:date="2018-06-14T18:53:00Z">
         <w:r>
           <w:t>estática</w:t>
         </w:r>
       </w:ins>
-      <w:ins w:id="138" w:author="User" w:date="2018-06-14T18:50:00Z">
+      <w:ins w:id="137" w:author="User" w:date="2018-06-14T18:50:00Z">
         <w:r>
           <w:t xml:space="preserve">) para hacerlo solo cuando se carga el formulario y nunca </w:t>
         </w:r>
@@ -2008,7 +2006,7 @@
           <w:t xml:space="preserve">. </w:t>
         </w:r>
       </w:ins>
-      <w:ins w:id="139" w:author="User" w:date="2018-06-14T18:51:00Z">
+      <w:ins w:id="138" w:author="User" w:date="2018-06-14T18:51:00Z">
         <w:r>
           <w:t xml:space="preserve">El propósito de esto es quitarle responsabilidades al método </w:t>
         </w:r>
@@ -2025,17 +2023,17 @@
     <w:p>
       <w:pPr>
         <w:rPr>
-          <w:ins w:id="140" w:author="User" w:date="2018-06-14T19:04:00Z"/>
-        </w:rPr>
-      </w:pPr>
-    </w:p>
-    <w:p>
-      <w:pPr>
-        <w:rPr>
-          <w:ins w:id="141" w:author="User" w:date="2018-06-14T19:05:00Z"/>
-        </w:rPr>
-      </w:pPr>
-      <w:ins w:id="142" w:author="User" w:date="2018-06-14T19:04:00Z">
+          <w:ins w:id="139" w:author="User" w:date="2018-06-14T19:04:00Z"/>
+        </w:rPr>
+      </w:pPr>
+    </w:p>
+    <w:p>
+      <w:pPr>
+        <w:rPr>
+          <w:ins w:id="140" w:author="User" w:date="2018-06-14T19:05:00Z"/>
+        </w:rPr>
+      </w:pPr>
+      <w:ins w:id="141" w:author="User" w:date="2018-06-14T19:04:00Z">
         <w:r>
           <w:t xml:space="preserve">La optimización fue tan buena que el </w:t>
         </w:r>
@@ -2044,18 +2042,18 @@
           <w:t>profile</w:t>
         </w:r>
       </w:ins>
-      <w:ins w:id="143" w:author="User" w:date="2018-06-14T19:19:00Z">
+      <w:ins w:id="142" w:author="User" w:date="2018-06-14T19:19:00Z">
         <w:r>
           <w:t>r</w:t>
         </w:r>
       </w:ins>
       <w:proofErr w:type="spellEnd"/>
-      <w:ins w:id="144" w:author="User" w:date="2018-06-14T19:04:00Z">
+      <w:ins w:id="143" w:author="User" w:date="2018-06-14T19:04:00Z">
         <w:r>
           <w:t xml:space="preserve"> no </w:t>
         </w:r>
       </w:ins>
-      <w:ins w:id="145" w:author="User" w:date="2018-06-14T19:05:00Z">
+      <w:ins w:id="144" w:author="User" w:date="2018-06-14T19:05:00Z">
         <w:r>
           <w:t xml:space="preserve">registra siquiera </w:t>
         </w:r>
@@ -2080,7 +2078,7 @@
     <w:p>
       <w:pPr>
         <w:rPr>
-          <w:ins w:id="146" w:author="User" w:date="2018-06-14T19:05:00Z"/>
+          <w:ins w:id="145" w:author="User" w:date="2018-06-14T19:05:00Z"/>
           <w:noProof/>
           <w:lang w:eastAsia="es-AR"/>
         </w:rPr>
@@ -2089,10 +2087,10 @@
     <w:p>
       <w:pPr>
         <w:rPr>
-          <w:ins w:id="147" w:author="User" w:date="2018-06-14T19:05:00Z"/>
-        </w:rPr>
-      </w:pPr>
-      <w:ins w:id="148" w:author="User" w:date="2018-06-14T19:05:00Z">
+          <w:ins w:id="146" w:author="User" w:date="2018-06-14T19:05:00Z"/>
+        </w:rPr>
+      </w:pPr>
+      <w:ins w:id="147" w:author="User" w:date="2018-06-14T19:05:00Z">
         <w:r>
           <w:rPr>
             <w:noProof/>
@@ -2146,10 +2144,10 @@
     <w:p>
       <w:pPr>
         <w:rPr>
-          <w:ins w:id="149" w:author="User" w:date="2018-06-14T19:07:00Z"/>
-        </w:rPr>
-      </w:pPr>
-      <w:ins w:id="150" w:author="User" w:date="2018-06-14T19:06:00Z">
+          <w:ins w:id="148" w:author="User" w:date="2018-06-14T19:07:00Z"/>
+        </w:rPr>
+      </w:pPr>
+      <w:ins w:id="149" w:author="User" w:date="2018-06-14T19:06:00Z">
         <w:r>
           <w:t xml:space="preserve">Uno de los nuevos </w:t>
         </w:r>
@@ -2170,7 +2168,7 @@
           <w:t>, debería poder ganar performance de la misma forma en ese método</w:t>
         </w:r>
       </w:ins>
-      <w:ins w:id="151" w:author="User" w:date="2018-06-14T19:07:00Z">
+      <w:ins w:id="150" w:author="User" w:date="2018-06-14T19:07:00Z">
         <w:r>
           <w:t>.</w:t>
         </w:r>
@@ -2179,7 +2177,7 @@
     <w:p>
       <w:pPr>
         <w:rPr>
-          <w:ins w:id="152" w:author="User" w:date="2018-06-14T19:07:00Z"/>
+          <w:ins w:id="151" w:author="User" w:date="2018-06-14T19:07:00Z"/>
           <w:noProof/>
           <w:lang w:eastAsia="es-AR"/>
         </w:rPr>
@@ -2188,10 +2186,10 @@
     <w:p>
       <w:pPr>
         <w:rPr>
-          <w:ins w:id="153" w:author="User" w:date="2018-06-14T18:53:00Z"/>
-        </w:rPr>
-      </w:pPr>
-      <w:ins w:id="154" w:author="User" w:date="2018-06-14T19:07:00Z">
+          <w:ins w:id="152" w:author="User" w:date="2018-06-14T18:53:00Z"/>
+        </w:rPr>
+      </w:pPr>
+      <w:ins w:id="153" w:author="User" w:date="2018-06-14T19:07:00Z">
         <w:r>
           <w:rPr>
             <w:noProof/>
@@ -2246,15 +2244,15 @@
     <w:p>
       <w:pPr>
         <w:rPr>
-          <w:ins w:id="155" w:author="User" w:date="2018-06-14T19:19:00Z"/>
-        </w:rPr>
-      </w:pPr>
-      <w:ins w:id="156" w:author="User" w:date="2018-06-14T19:18:00Z">
+          <w:ins w:id="154" w:author="User" w:date="2018-06-14T19:19:00Z"/>
+        </w:rPr>
+      </w:pPr>
+      <w:ins w:id="155" w:author="User" w:date="2018-06-14T19:18:00Z">
         <w:r>
           <w:t>El resultado fue el esperado</w:t>
         </w:r>
       </w:ins>
-      <w:ins w:id="157" w:author="User" w:date="2018-06-14T19:19:00Z">
+      <w:ins w:id="156" w:author="User" w:date="2018-06-14T19:19:00Z">
         <w:r>
           <w:t>:</w:t>
         </w:r>
@@ -2263,7 +2261,7 @@
     <w:p>
       <w:pPr>
         <w:rPr>
-          <w:ins w:id="158" w:author="User" w:date="2018-06-14T19:19:00Z"/>
+          <w:ins w:id="157" w:author="User" w:date="2018-06-14T19:19:00Z"/>
           <w:noProof/>
           <w:lang w:eastAsia="es-AR"/>
         </w:rPr>
@@ -2272,10 +2270,10 @@
     <w:p>
       <w:pPr>
         <w:rPr>
-          <w:ins w:id="159" w:author="navegador" w:date="2018-06-14T09:54:00Z"/>
-        </w:rPr>
-      </w:pPr>
-      <w:ins w:id="160" w:author="User" w:date="2018-06-14T19:19:00Z">
+          <w:ins w:id="158" w:author="User" w:date="2018-06-15T10:25:00Z"/>
+        </w:rPr>
+      </w:pPr>
+      <w:ins w:id="159" w:author="User" w:date="2018-06-14T19:19:00Z">
         <w:r>
           <w:rPr>
             <w:noProof/>
@@ -2328,23 +2326,540 @@
     </w:p>
     <w:p>
       <w:pPr>
+        <w:rPr>
+          <w:ins w:id="160" w:author="User" w:date="2018-06-15T10:25:00Z"/>
+        </w:rPr>
+      </w:pPr>
+      <w:ins w:id="161" w:author="User" w:date="2018-06-15T10:25:00Z">
+        <w:r>
+          <w:t xml:space="preserve"> Tras realizar mediciones en una run en la que al principio no se dispara y luego se dispara constantemente </w:t>
+        </w:r>
+        <w:proofErr w:type="spellStart"/>
+        <w:r>
+          <w:t>consegui</w:t>
+        </w:r>
+        <w:proofErr w:type="spellEnd"/>
+        <w:r>
+          <w:t xml:space="preserve"> estos resultados:</w:t>
+        </w:r>
+      </w:ins>
+    </w:p>
+    <w:p>
+      <w:pPr>
+        <w:rPr>
+          <w:ins w:id="162" w:author="User" w:date="2018-06-15T10:26:00Z"/>
+          <w:noProof/>
+          <w:lang w:eastAsia="es-AR"/>
+        </w:rPr>
+      </w:pPr>
+    </w:p>
+    <w:p>
+      <w:pPr>
+        <w:rPr>
+          <w:ins w:id="163" w:author="User" w:date="2018-06-15T10:27:00Z"/>
+        </w:rPr>
+      </w:pPr>
+      <w:ins w:id="164" w:author="User" w:date="2018-06-15T10:26:00Z">
+        <w:r>
+          <w:rPr>
+            <w:noProof/>
+            <w:lang w:eastAsia="es-AR"/>
+          </w:rPr>
+          <w:lastRenderedPageBreak/>
+          <w:drawing>
+            <wp:inline distT="0" distB="0" distL="0" distR="0" wp14:anchorId="7C9C0B36" wp14:editId="4DCBD37B">
+              <wp:extent cx="5557388" cy="2752725"/>
+              <wp:effectExtent l="0" t="0" r="5715" b="0"/>
+              <wp:docPr id="13" name="Picture 13"/>
+              <wp:cNvGraphicFramePr>
+                <a:graphicFrameLocks xmlns:a="http://schemas.openxmlformats.org/drawingml/2006/main" noChangeAspect="1"/>
+              </wp:cNvGraphicFramePr>
+              <a:graphic xmlns:a="http://schemas.openxmlformats.org/drawingml/2006/main">
+                <a:graphicData uri="http://schemas.openxmlformats.org/drawingml/2006/picture">
+                  <pic:pic xmlns:pic="http://schemas.openxmlformats.org/drawingml/2006/picture">
+                    <pic:nvPicPr>
+                      <pic:cNvPr id="0" name=""/>
+                      <pic:cNvPicPr/>
+                    </pic:nvPicPr>
+                    <pic:blipFill rotWithShape="1">
+                      <a:blip r:embed="rId24"/>
+                      <a:srcRect l="2038" t="2548" r="43443" b="63694"/>
+                      <a:stretch/>
+                    </pic:blipFill>
+                    <pic:spPr bwMode="auto">
+                      <a:xfrm>
+                        <a:off x="0" y="0"/>
+                        <a:ext cx="5561322" cy="2754674"/>
+                      </a:xfrm>
+                      <a:prstGeom prst="rect">
+                        <a:avLst/>
+                      </a:prstGeom>
+                      <a:ln>
+                        <a:noFill/>
+                      </a:ln>
+                      <a:extLst>
+                        <a:ext uri="{53640926-AAD7-44D8-BBD7-CCE9431645EC}">
+                          <a14:shadowObscured xmlns:a14="http://schemas.microsoft.com/office/drawing/2010/main"/>
+                        </a:ext>
+                      </a:extLst>
+                    </pic:spPr>
+                  </pic:pic>
+                </a:graphicData>
+              </a:graphic>
+            </wp:inline>
+          </w:drawing>
+        </w:r>
+      </w:ins>
+    </w:p>
+    <w:p>
+      <w:pPr>
+        <w:rPr>
+          <w:ins w:id="165" w:author="User" w:date="2018-06-15T10:33:00Z"/>
+        </w:rPr>
+      </w:pPr>
+      <w:ins w:id="166" w:author="User" w:date="2018-06-15T10:27:00Z">
+        <w:r>
+          <w:t xml:space="preserve">Los milisegundos en </w:t>
+        </w:r>
+        <w:proofErr w:type="spellStart"/>
+        <w:r>
+          <w:t>update</w:t>
+        </w:r>
+        <w:proofErr w:type="spellEnd"/>
+        <w:r>
+          <w:t xml:space="preserve"> y en </w:t>
+        </w:r>
+        <w:proofErr w:type="spellStart"/>
+        <w:r>
+          <w:t>draw</w:t>
+        </w:r>
+        <w:proofErr w:type="spellEnd"/>
+        <w:r>
+          <w:t xml:space="preserve"> suben poco a poco mientras que las </w:t>
+        </w:r>
+        <w:proofErr w:type="spellStart"/>
+        <w:r>
+          <w:t>instances</w:t>
+        </w:r>
+        <w:proofErr w:type="spellEnd"/>
+        <w:r>
+          <w:t xml:space="preserve">  incrementan radicalmente cada vez que una nave explota</w:t>
+        </w:r>
+      </w:ins>
+      <w:ins w:id="167" w:author="User" w:date="2018-06-15T10:33:00Z">
+        <w:r>
+          <w:t>.</w:t>
+        </w:r>
+      </w:ins>
+    </w:p>
+    <w:p>
+      <w:pPr>
+        <w:rPr>
+          <w:ins w:id="168" w:author="User" w:date="2018-06-15T10:33:00Z"/>
+          <w:noProof/>
+          <w:lang w:eastAsia="es-AR"/>
+        </w:rPr>
+      </w:pPr>
+    </w:p>
+    <w:p>
+      <w:pPr>
+        <w:rPr>
+          <w:ins w:id="169" w:author="User" w:date="2018-06-15T10:34:00Z"/>
+        </w:rPr>
+      </w:pPr>
+      <w:ins w:id="170" w:author="User" w:date="2018-06-15T10:33:00Z">
+        <w:r>
+          <w:rPr>
+            <w:noProof/>
+            <w:lang w:eastAsia="es-AR"/>
+          </w:rPr>
+          <w:drawing>
+            <wp:inline distT="0" distB="0" distL="0" distR="0" wp14:anchorId="322972D4" wp14:editId="03D2075F">
+              <wp:extent cx="4324350" cy="3163182"/>
+              <wp:effectExtent l="0" t="0" r="0" b="0"/>
+              <wp:docPr id="16" name="Picture 16"/>
+              <wp:cNvGraphicFramePr>
+                <a:graphicFrameLocks xmlns:a="http://schemas.openxmlformats.org/drawingml/2006/main" noChangeAspect="1"/>
+              </wp:cNvGraphicFramePr>
+              <a:graphic xmlns:a="http://schemas.openxmlformats.org/drawingml/2006/main">
+                <a:graphicData uri="http://schemas.openxmlformats.org/drawingml/2006/picture">
+                  <pic:pic xmlns:pic="http://schemas.openxmlformats.org/drawingml/2006/picture">
+                    <pic:nvPicPr>
+                      <pic:cNvPr id="0" name=""/>
+                      <pic:cNvPicPr/>
+                    </pic:nvPicPr>
+                    <pic:blipFill rotWithShape="1">
+                      <a:blip r:embed="rId25"/>
+                      <a:srcRect l="26665" t="31422" r="36649" b="35032"/>
+                      <a:stretch/>
+                    </pic:blipFill>
+                    <pic:spPr bwMode="auto">
+                      <a:xfrm>
+                        <a:off x="0" y="0"/>
+                        <a:ext cx="4327410" cy="3165421"/>
+                      </a:xfrm>
+                      <a:prstGeom prst="rect">
+                        <a:avLst/>
+                      </a:prstGeom>
+                      <a:ln>
+                        <a:noFill/>
+                      </a:ln>
+                      <a:extLst>
+                        <a:ext uri="{53640926-AAD7-44D8-BBD7-CCE9431645EC}">
+                          <a14:shadowObscured xmlns:a14="http://schemas.microsoft.com/office/drawing/2010/main"/>
+                        </a:ext>
+                      </a:extLst>
+                    </pic:spPr>
+                  </pic:pic>
+                </a:graphicData>
+              </a:graphic>
+            </wp:inline>
+          </w:drawing>
+        </w:r>
+      </w:ins>
+    </w:p>
+    <w:p>
+      <w:pPr>
+        <w:rPr>
+          <w:ins w:id="171" w:author="User" w:date="2018-06-15T10:38:00Z"/>
+        </w:rPr>
+      </w:pPr>
+      <w:ins w:id="172" w:author="User" w:date="2018-06-15T10:34:00Z">
+        <w:r>
+          <w:t xml:space="preserve">Por empezar voy a hacer que las </w:t>
+        </w:r>
+      </w:ins>
+      <w:ins w:id="173" w:author="User" w:date="2018-06-15T10:35:00Z">
+        <w:r>
+          <w:t>explosiones</w:t>
+        </w:r>
+      </w:ins>
+      <w:ins w:id="174" w:author="User" w:date="2018-06-15T10:34:00Z">
+        <w:r>
+          <w:t xml:space="preserve"> </w:t>
+        </w:r>
+      </w:ins>
+      <w:ins w:id="175" w:author="User" w:date="2018-06-15T10:35:00Z">
+        <w:r>
+          <w:t xml:space="preserve">se remuevan con el método </w:t>
+        </w:r>
+        <w:proofErr w:type="spellStart"/>
+        <w:r>
+          <w:t>delete</w:t>
+        </w:r>
+        <w:proofErr w:type="spellEnd"/>
+        <w:r>
+          <w:t xml:space="preserve"> en base al </w:t>
+        </w:r>
+        <w:proofErr w:type="spellStart"/>
+        <w:r>
+          <w:t>alpha</w:t>
+        </w:r>
+        <w:proofErr w:type="spellEnd"/>
+        <w:r>
+          <w:t xml:space="preserve"> para que dejen ser consideradas cuando ya no son visibles.</w:t>
+        </w:r>
+      </w:ins>
+    </w:p>
+    <w:p>
+      <w:pPr>
+        <w:rPr>
+          <w:ins w:id="176" w:author="User" w:date="2018-06-15T10:40:00Z"/>
+          <w:noProof/>
+          <w:lang w:eastAsia="es-AR"/>
+        </w:rPr>
+      </w:pPr>
+    </w:p>
+    <w:p>
+      <w:pPr>
+        <w:rPr>
+          <w:ins w:id="177" w:author="User" w:date="2018-06-15T10:40:00Z"/>
+        </w:rPr>
+      </w:pPr>
+      <w:ins w:id="178" w:author="User" w:date="2018-06-15T10:39:00Z">
+        <w:r>
+          <w:rPr>
+            <w:noProof/>
+            <w:lang w:eastAsia="es-AR"/>
+          </w:rPr>
+          <w:lastRenderedPageBreak/>
+          <w:drawing>
+            <wp:inline distT="0" distB="0" distL="0" distR="0" wp14:anchorId="27E9D9D4" wp14:editId="04BA90A3">
+              <wp:extent cx="5536121" cy="2733675"/>
+              <wp:effectExtent l="0" t="0" r="7620" b="0"/>
+              <wp:docPr id="22" name="Picture 22"/>
+              <wp:cNvGraphicFramePr>
+                <a:graphicFrameLocks xmlns:a="http://schemas.openxmlformats.org/drawingml/2006/main" noChangeAspect="1"/>
+              </wp:cNvGraphicFramePr>
+              <a:graphic xmlns:a="http://schemas.openxmlformats.org/drawingml/2006/main">
+                <a:graphicData uri="http://schemas.openxmlformats.org/drawingml/2006/picture">
+                  <pic:pic xmlns:pic="http://schemas.openxmlformats.org/drawingml/2006/picture">
+                    <pic:nvPicPr>
+                      <pic:cNvPr id="0" name=""/>
+                      <pic:cNvPicPr/>
+                    </pic:nvPicPr>
+                    <pic:blipFill rotWithShape="1">
+                      <a:blip r:embed="rId26"/>
+                      <a:srcRect l="11719" t="14650" r="33592" b="51592"/>
+                      <a:stretch/>
+                    </pic:blipFill>
+                    <pic:spPr bwMode="auto">
+                      <a:xfrm>
+                        <a:off x="0" y="0"/>
+                        <a:ext cx="5541108" cy="2736138"/>
+                      </a:xfrm>
+                      <a:prstGeom prst="rect">
+                        <a:avLst/>
+                      </a:prstGeom>
+                      <a:ln>
+                        <a:noFill/>
+                      </a:ln>
+                      <a:extLst>
+                        <a:ext uri="{53640926-AAD7-44D8-BBD7-CCE9431645EC}">
+                          <a14:shadowObscured xmlns:a14="http://schemas.microsoft.com/office/drawing/2010/main"/>
+                        </a:ext>
+                      </a:extLst>
+                    </pic:spPr>
+                  </pic:pic>
+                </a:graphicData>
+              </a:graphic>
+            </wp:inline>
+          </w:drawing>
+        </w:r>
+      </w:ins>
+    </w:p>
+    <w:p>
+      <w:pPr>
+        <w:rPr>
+          <w:ins w:id="179" w:author="User" w:date="2018-06-15T11:25:00Z"/>
+        </w:rPr>
+      </w:pPr>
+      <w:ins w:id="180" w:author="User" w:date="2018-06-15T10:40:00Z">
+        <w:r>
+          <w:t xml:space="preserve">Los resultados hablan por </w:t>
+        </w:r>
+        <w:proofErr w:type="spellStart"/>
+        <w:r>
+          <w:t>si</w:t>
+        </w:r>
+        <w:proofErr w:type="spellEnd"/>
+        <w:r>
+          <w:t xml:space="preserve"> mismos, ahora voy a intentar reducir el incremento gradual en </w:t>
+        </w:r>
+        <w:proofErr w:type="spellStart"/>
+        <w:r>
+          <w:t>update</w:t>
+        </w:r>
+        <w:proofErr w:type="spellEnd"/>
+        <w:r>
+          <w:t xml:space="preserve"> y </w:t>
+        </w:r>
+        <w:proofErr w:type="spellStart"/>
+        <w:r>
+          <w:t>draw</w:t>
+        </w:r>
+        <w:proofErr w:type="spellEnd"/>
+        <w:r>
+          <w:t xml:space="preserve"> aplicando la misma </w:t>
+        </w:r>
+      </w:ins>
+      <w:ins w:id="181" w:author="User" w:date="2018-06-15T10:41:00Z">
+        <w:r>
+          <w:t>optimización</w:t>
+        </w:r>
+      </w:ins>
+      <w:ins w:id="182" w:author="User" w:date="2018-06-15T10:40:00Z">
+        <w:r>
+          <w:t xml:space="preserve"> </w:t>
+        </w:r>
+      </w:ins>
+      <w:ins w:id="183" w:author="User" w:date="2018-06-15T10:41:00Z">
+        <w:r>
+          <w:t xml:space="preserve">que a las naves y a los </w:t>
+        </w:r>
+        <w:proofErr w:type="spellStart"/>
+        <w:r>
+          <w:t>power</w:t>
+        </w:r>
+        <w:proofErr w:type="spellEnd"/>
+        <w:r>
+          <w:t xml:space="preserve"> ups a la detección de </w:t>
+        </w:r>
+        <w:proofErr w:type="spellStart"/>
+        <w:r>
+          <w:t>colision</w:t>
+        </w:r>
+        <w:proofErr w:type="spellEnd"/>
+        <w:r>
+          <w:t xml:space="preserve"> de los disparos</w:t>
+        </w:r>
+      </w:ins>
+      <w:ins w:id="184" w:author="User" w:date="2018-06-15T10:44:00Z">
+        <w:r>
+          <w:t xml:space="preserve"> </w:t>
+        </w:r>
+        <w:proofErr w:type="spellStart"/>
+        <w:r>
+          <w:t>ademas</w:t>
+        </w:r>
+        <w:proofErr w:type="spellEnd"/>
+        <w:r>
+          <w:t xml:space="preserve"> de darles la capacidad de borrarse al salir de la pantalla</w:t>
+        </w:r>
+      </w:ins>
+      <w:ins w:id="185" w:author="User" w:date="2018-06-15T10:41:00Z">
+        <w:r>
+          <w:t>.</w:t>
+        </w:r>
+      </w:ins>
+    </w:p>
+    <w:p>
+      <w:pPr>
+        <w:rPr>
+          <w:ins w:id="186" w:author="User" w:date="2018-06-15T11:25:00Z"/>
+        </w:rPr>
+      </w:pPr>
+    </w:p>
+    <w:p>
+      <w:pPr>
         <w:pBdr>
           <w:bottom w:val="single" w:sz="6" w:space="1" w:color="auto"/>
         </w:pBdr>
         <w:rPr>
-          <w:ins w:id="161" w:author="navegador" w:date="2018-06-14T09:54:00Z"/>
-        </w:rPr>
-      </w:pPr>
-    </w:p>
-    <w:p>
-      <w:pPr>
-        <w:rPr>
-          <w:ins w:id="162" w:author="navegador" w:date="2018-06-14T09:55:00Z"/>
-        </w:rPr>
-      </w:pPr>
-      <w:ins w:id="163" w:author="navegador" w:date="2018-06-14T09:54:00Z">
-        <w:r>
-          <w:lastRenderedPageBreak/>
+          <w:ins w:id="187" w:author="User" w:date="2018-06-15T11:32:00Z"/>
+        </w:rPr>
+      </w:pPr>
+      <w:ins w:id="188" w:author="User" w:date="2018-06-15T11:25:00Z">
+        <w:r>
+          <w:t xml:space="preserve">Tras aplicar esta </w:t>
+        </w:r>
+        <w:proofErr w:type="spellStart"/>
+        <w:r>
+          <w:t>optmizacion</w:t>
+        </w:r>
+        <w:proofErr w:type="spellEnd"/>
+        <w:r>
+          <w:t xml:space="preserve"> la mejora en performance mientras se dispara fue </w:t>
+        </w:r>
+        <w:proofErr w:type="spellStart"/>
+        <w:r>
+          <w:t>minima</w:t>
+        </w:r>
+        <w:proofErr w:type="spellEnd"/>
+        <w:r>
+          <w:t xml:space="preserve">, mi conclusión es que la mayoría del stress venia de las </w:t>
+        </w:r>
+        <w:proofErr w:type="gramStart"/>
+        <w:r>
+          <w:t>explosiones .</w:t>
+        </w:r>
+      </w:ins>
+      <w:proofErr w:type="gramEnd"/>
+    </w:p>
+    <w:p>
+      <w:pPr>
+        <w:rPr>
+          <w:ins w:id="189" w:author="User" w:date="2018-06-15T11:31:00Z"/>
+        </w:rPr>
+      </w:pPr>
+      <w:ins w:id="190" w:author="User" w:date="2018-06-15T11:32:00Z">
+        <w:r>
+          <w:t xml:space="preserve">Mi nuevo foco </w:t>
+        </w:r>
+        <w:proofErr w:type="spellStart"/>
+        <w:r>
+          <w:t>sera</w:t>
+        </w:r>
+        <w:proofErr w:type="spellEnd"/>
+        <w:r>
+          <w:t xml:space="preserve"> el método StarSpawner.SpawnStar().</w:t>
+        </w:r>
+      </w:ins>
+      <w:bookmarkStart w:id="191" w:name="_GoBack"/>
+      <w:bookmarkEnd w:id="191"/>
+    </w:p>
+    <w:p>
+      <w:pPr>
+        <w:rPr>
+          <w:ins w:id="192" w:author="User" w:date="2018-06-15T11:31:00Z"/>
+        </w:rPr>
+      </w:pPr>
+      <w:ins w:id="193" w:author="User" w:date="2018-06-15T11:31:00Z">
+        <w:r>
+          <w:rPr>
+            <w:noProof/>
+            <w:lang w:eastAsia="es-AR"/>
+          </w:rPr>
+          <w:drawing>
+            <wp:inline distT="0" distB="0" distL="0" distR="0" wp14:anchorId="6FB42CB5" wp14:editId="7E1D5192">
+              <wp:extent cx="5520690" cy="2921001"/>
+              <wp:effectExtent l="0" t="0" r="3810" b="0"/>
+              <wp:docPr id="23" name="Picture 23"/>
+              <wp:cNvGraphicFramePr>
+                <a:graphicFrameLocks xmlns:a="http://schemas.openxmlformats.org/drawingml/2006/main" noChangeAspect="1"/>
+              </wp:cNvGraphicFramePr>
+              <a:graphic xmlns:a="http://schemas.openxmlformats.org/drawingml/2006/main">
+                <a:graphicData uri="http://schemas.openxmlformats.org/drawingml/2006/picture">
+                  <pic:pic xmlns:pic="http://schemas.openxmlformats.org/drawingml/2006/picture">
+                    <pic:nvPicPr>
+                      <pic:cNvPr id="0" name=""/>
+                      <pic:cNvPicPr/>
+                    </pic:nvPicPr>
+                    <pic:blipFill rotWithShape="1">
+                      <a:blip r:embed="rId27"/>
+                      <a:srcRect l="17324" t="30573" r="18476" b="26964"/>
+                      <a:stretch/>
+                    </pic:blipFill>
+                    <pic:spPr bwMode="auto">
+                      <a:xfrm>
+                        <a:off x="0" y="0"/>
+                        <a:ext cx="5524597" cy="2923068"/>
+                      </a:xfrm>
+                      <a:prstGeom prst="rect">
+                        <a:avLst/>
+                      </a:prstGeom>
+                      <a:ln>
+                        <a:noFill/>
+                      </a:ln>
+                      <a:extLst>
+                        <a:ext uri="{53640926-AAD7-44D8-BBD7-CCE9431645EC}">
+                          <a14:shadowObscured xmlns:a14="http://schemas.microsoft.com/office/drawing/2010/main"/>
+                        </a:ext>
+                      </a:extLst>
+                    </pic:spPr>
+                  </pic:pic>
+                </a:graphicData>
+              </a:graphic>
+            </wp:inline>
+          </w:drawing>
+        </w:r>
+      </w:ins>
+    </w:p>
+    <w:p>
+      <w:pPr>
+        <w:rPr>
+          <w:ins w:id="194" w:author="navegador" w:date="2018-06-14T09:54:00Z"/>
+        </w:rPr>
+      </w:pPr>
+    </w:p>
+    <w:p>
+      <w:pPr>
+        <w:pBdr>
+          <w:bottom w:val="single" w:sz="6" w:space="1" w:color="auto"/>
+        </w:pBdr>
+        <w:rPr>
+          <w:ins w:id="195" w:author="navegador" w:date="2018-06-14T09:54:00Z"/>
+        </w:rPr>
+      </w:pPr>
+    </w:p>
+    <w:p>
+      <w:pPr>
+        <w:rPr>
+          <w:ins w:id="196" w:author="navegador" w:date="2018-06-14T09:55:00Z"/>
+        </w:rPr>
+      </w:pPr>
+      <w:ins w:id="197" w:author="navegador" w:date="2018-06-14T09:54:00Z">
+        <w:r>
           <w:t xml:space="preserve">Cosas para después: </w:t>
         </w:r>
         <w:r>
@@ -2368,7 +2883,7 @@
                       <pic:cNvPicPr/>
                     </pic:nvPicPr>
                     <pic:blipFill>
-                      <a:blip r:embed="rId24"/>
+                      <a:blip r:embed="rId28"/>
                       <a:stretch>
                         <a:fillRect/>
                       </a:stretch>
@@ -2391,7 +2906,7 @@
       </w:ins>
     </w:p>
     <w:p>
-      <w:ins w:id="164" w:author="navegador" w:date="2018-06-14T09:55:00Z">
+      <w:ins w:id="198" w:author="navegador" w:date="2018-06-14T09:55:00Z">
         <w:r>
           <w:rPr>
             <w:noProof/>
@@ -2413,7 +2928,7 @@
                       <pic:cNvPicPr/>
                     </pic:nvPicPr>
                     <pic:blipFill>
-                      <a:blip r:embed="rId25"/>
+                      <a:blip r:embed="rId29"/>
                       <a:stretch>
                         <a:fillRect/>
                       </a:stretch>
@@ -3471,7 +3986,7 @@
 </file>
 
 <file path=customXml/itemProps1.xml><?xml version="1.0" encoding="utf-8"?>
-<ds:datastoreItem xmlns:ds="http://schemas.openxmlformats.org/officeDocument/2006/customXml" ds:itemID="{92957F2C-0EB2-4221-8362-B4762FE78174}">
+<ds:datastoreItem xmlns:ds="http://schemas.openxmlformats.org/officeDocument/2006/customXml" ds:itemID="{2AF23A36-9DE0-4A0B-B16F-AE8D45D84924}">
   <ds:schemaRefs>
     <ds:schemaRef ds:uri="http://schemas.openxmlformats.org/officeDocument/2006/bibliography"/>
   </ds:schemaRefs>

</xml_diff>

<commit_message>
Documentado resultado de mi experimento con threads (el resultado no tiene nada que ver con los threads)
</commit_message>
<xml_diff>
--- a/Documentacion3.docx
+++ b/Documentacion3.docx
@@ -2772,19 +2772,25 @@
         </w:r>
         <w:proofErr w:type="spellEnd"/>
         <w:r>
-          <w:t xml:space="preserve"> el método StarSpawner.SpawnStar().</w:t>
-        </w:r>
-      </w:ins>
-      <w:bookmarkStart w:id="191" w:name="_GoBack"/>
-      <w:bookmarkEnd w:id="191"/>
-    </w:p>
-    <w:p>
-      <w:pPr>
-        <w:rPr>
-          <w:ins w:id="192" w:author="User" w:date="2018-06-15T11:31:00Z"/>
-        </w:rPr>
-      </w:pPr>
-      <w:ins w:id="193" w:author="User" w:date="2018-06-15T11:31:00Z">
+          <w:t xml:space="preserve"> el método </w:t>
+        </w:r>
+        <w:proofErr w:type="spellStart"/>
+        <w:r>
+          <w:t>StarSpawner.SpawnStar</w:t>
+        </w:r>
+        <w:proofErr w:type="spellEnd"/>
+        <w:r>
+          <w:t>().</w:t>
+        </w:r>
+      </w:ins>
+    </w:p>
+    <w:p>
+      <w:pPr>
+        <w:rPr>
+          <w:ins w:id="191" w:author="User" w:date="2018-06-15T18:53:00Z"/>
+        </w:rPr>
+      </w:pPr>
+      <w:ins w:id="192" w:author="User" w:date="2018-06-15T11:31:00Z">
         <w:r>
           <w:rPr>
             <w:noProof/>
@@ -2837,29 +2843,202 @@
     </w:p>
     <w:p>
       <w:pPr>
-        <w:rPr>
-          <w:ins w:id="194" w:author="navegador" w:date="2018-06-14T09:54:00Z"/>
-        </w:rPr>
-      </w:pPr>
-    </w:p>
-    <w:p>
-      <w:pPr>
         <w:pBdr>
           <w:bottom w:val="single" w:sz="6" w:space="1" w:color="auto"/>
         </w:pBdr>
         <w:rPr>
-          <w:ins w:id="195" w:author="navegador" w:date="2018-06-14T09:54:00Z"/>
-        </w:rPr>
-      </w:pPr>
-    </w:p>
-    <w:p>
-      <w:pPr>
-        <w:rPr>
-          <w:ins w:id="196" w:author="navegador" w:date="2018-06-14T09:55:00Z"/>
-        </w:rPr>
-      </w:pPr>
-      <w:ins w:id="197" w:author="navegador" w:date="2018-06-14T09:54:00Z">
-        <w:r>
+          <w:ins w:id="193" w:author="User" w:date="2018-06-15T18:53:00Z"/>
+        </w:rPr>
+      </w:pPr>
+    </w:p>
+    <w:p>
+      <w:pPr>
+        <w:rPr>
+          <w:ins w:id="194" w:author="User" w:date="2018-06-15T18:54:00Z"/>
+        </w:rPr>
+      </w:pPr>
+      <w:ins w:id="195" w:author="User" w:date="2018-06-15T18:54:00Z">
+        <w:r>
+          <w:lastRenderedPageBreak/>
+          <w:t xml:space="preserve">Para </w:t>
+        </w:r>
+        <w:proofErr w:type="spellStart"/>
+        <w:r>
+          <w:t>Ricardo’s</w:t>
+        </w:r>
+        <w:proofErr w:type="spellEnd"/>
+        <w:r>
+          <w:t xml:space="preserve"> </w:t>
+        </w:r>
+        <w:proofErr w:type="spellStart"/>
+        <w:r>
+          <w:t>eyes</w:t>
+        </w:r>
+        <w:proofErr w:type="spellEnd"/>
+        <w:r>
+          <w:t xml:space="preserve"> </w:t>
+        </w:r>
+        <w:proofErr w:type="spellStart"/>
+        <w:r>
+          <w:t>only</w:t>
+        </w:r>
+        <w:proofErr w:type="spellEnd"/>
+        <w:r>
+          <w:t xml:space="preserve"> (</w:t>
+        </w:r>
+        <w:proofErr w:type="gramStart"/>
+        <w:r>
+          <w:t>¿</w:t>
+        </w:r>
+        <w:proofErr w:type="gramEnd"/>
+        <w:r>
+          <w:t>)</w:t>
+        </w:r>
+      </w:ins>
+    </w:p>
+    <w:p>
+      <w:pPr>
+        <w:rPr>
+          <w:ins w:id="196" w:author="User" w:date="2018-06-15T18:53:00Z"/>
+        </w:rPr>
+      </w:pPr>
+      <w:proofErr w:type="spellStart"/>
+      <w:ins w:id="197" w:author="User" w:date="2018-06-15T18:54:00Z">
+        <w:r>
+          <w:t>Wtf</w:t>
+        </w:r>
+        <w:proofErr w:type="spellEnd"/>
+        <w:r>
+          <w:t xml:space="preserve"> pasa </w:t>
+        </w:r>
+        <w:proofErr w:type="spellStart"/>
+        <w:r>
+          <w:t>aca</w:t>
+        </w:r>
+        <w:proofErr w:type="spellEnd"/>
+        <w:r>
+          <w:t xml:space="preserve">? </w:t>
+        </w:r>
+        <w:proofErr w:type="spellStart"/>
+        <w:r>
+          <w:t>Osea</w:t>
+        </w:r>
+        <w:proofErr w:type="spellEnd"/>
+        <w:r>
+          <w:t xml:space="preserve"> en un momento la aplicación empieza a sufrir </w:t>
+        </w:r>
+        <w:proofErr w:type="spellStart"/>
+        <w:r>
+          <w:t>mas</w:t>
+        </w:r>
+        <w:proofErr w:type="spellEnd"/>
+        <w:r>
+          <w:t xml:space="preserve"> y </w:t>
+        </w:r>
+        <w:proofErr w:type="spellStart"/>
+        <w:r>
+          <w:t>mas</w:t>
+        </w:r>
+        <w:proofErr w:type="spellEnd"/>
+        <w:r>
+          <w:t xml:space="preserve"> por cada </w:t>
+        </w:r>
+        <w:proofErr w:type="spellStart"/>
+        <w:r>
+          <w:t>explocion</w:t>
+        </w:r>
+        <w:proofErr w:type="spellEnd"/>
+        <w:r>
+          <w:t xml:space="preserve">, es </w:t>
+        </w:r>
+        <w:proofErr w:type="spellStart"/>
+        <w:r>
+          <w:t>super</w:t>
+        </w:r>
+        <w:proofErr w:type="spellEnd"/>
+        <w:r>
+          <w:t xml:space="preserve"> aleatorio cuando pasa esto.</w:t>
+        </w:r>
+      </w:ins>
+      <w:bookmarkStart w:id="198" w:name="_GoBack"/>
+      <w:bookmarkEnd w:id="198"/>
+    </w:p>
+    <w:p>
+      <w:pPr>
+        <w:rPr>
+          <w:ins w:id="199" w:author="User" w:date="2018-06-15T11:31:00Z"/>
+        </w:rPr>
+      </w:pPr>
+      <w:ins w:id="200" w:author="User" w:date="2018-06-15T18:53:00Z">
+        <w:r>
+          <w:rPr>
+            <w:noProof/>
+            <w:lang w:eastAsia="es-AR"/>
+          </w:rPr>
+          <w:drawing>
+            <wp:inline distT="0" distB="0" distL="0" distR="0" wp14:anchorId="4D8FADF2" wp14:editId="0F1B658F">
+              <wp:extent cx="5612130" cy="4489450"/>
+              <wp:effectExtent l="0" t="0" r="7620" b="6350"/>
+              <wp:docPr id="24" name="Picture 24"/>
+              <wp:cNvGraphicFramePr>
+                <a:graphicFrameLocks xmlns:a="http://schemas.openxmlformats.org/drawingml/2006/main" noChangeAspect="1"/>
+              </wp:cNvGraphicFramePr>
+              <a:graphic xmlns:a="http://schemas.openxmlformats.org/drawingml/2006/main">
+                <a:graphicData uri="http://schemas.openxmlformats.org/drawingml/2006/picture">
+                  <pic:pic xmlns:pic="http://schemas.openxmlformats.org/drawingml/2006/picture">
+                    <pic:nvPicPr>
+                      <pic:cNvPr id="0" name=""/>
+                      <pic:cNvPicPr/>
+                    </pic:nvPicPr>
+                    <pic:blipFill>
+                      <a:blip r:embed="rId28"/>
+                      <a:stretch>
+                        <a:fillRect/>
+                      </a:stretch>
+                    </pic:blipFill>
+                    <pic:spPr>
+                      <a:xfrm>
+                        <a:off x="0" y="0"/>
+                        <a:ext cx="5612130" cy="4489450"/>
+                      </a:xfrm>
+                      <a:prstGeom prst="rect">
+                        <a:avLst/>
+                      </a:prstGeom>
+                    </pic:spPr>
+                  </pic:pic>
+                </a:graphicData>
+              </a:graphic>
+            </wp:inline>
+          </w:drawing>
+        </w:r>
+      </w:ins>
+    </w:p>
+    <w:p>
+      <w:pPr>
+        <w:rPr>
+          <w:ins w:id="201" w:author="navegador" w:date="2018-06-14T09:54:00Z"/>
+        </w:rPr>
+      </w:pPr>
+    </w:p>
+    <w:p>
+      <w:pPr>
+        <w:pBdr>
+          <w:bottom w:val="single" w:sz="6" w:space="1" w:color="auto"/>
+        </w:pBdr>
+        <w:rPr>
+          <w:ins w:id="202" w:author="navegador" w:date="2018-06-14T09:54:00Z"/>
+        </w:rPr>
+      </w:pPr>
+    </w:p>
+    <w:p>
+      <w:pPr>
+        <w:rPr>
+          <w:ins w:id="203" w:author="navegador" w:date="2018-06-14T09:55:00Z"/>
+        </w:rPr>
+      </w:pPr>
+      <w:ins w:id="204" w:author="navegador" w:date="2018-06-14T09:54:00Z">
+        <w:r>
+          <w:lastRenderedPageBreak/>
           <w:t xml:space="preserve">Cosas para después: </w:t>
         </w:r>
         <w:r>
@@ -2883,7 +3062,7 @@
                       <pic:cNvPicPr/>
                     </pic:nvPicPr>
                     <pic:blipFill>
-                      <a:blip r:embed="rId28"/>
+                      <a:blip r:embed="rId29"/>
                       <a:stretch>
                         <a:fillRect/>
                       </a:stretch>
@@ -2906,7 +3085,7 @@
       </w:ins>
     </w:p>
     <w:p>
-      <w:ins w:id="198" w:author="navegador" w:date="2018-06-14T09:55:00Z">
+      <w:ins w:id="205" w:author="navegador" w:date="2018-06-14T09:55:00Z">
         <w:r>
           <w:rPr>
             <w:noProof/>
@@ -2928,7 +3107,7 @@
                       <pic:cNvPicPr/>
                     </pic:nvPicPr>
                     <pic:blipFill>
-                      <a:blip r:embed="rId29"/>
+                      <a:blip r:embed="rId30"/>
                       <a:stretch>
                         <a:fillRect/>
                       </a:stretch>
@@ -3986,7 +4165,7 @@
 </file>
 
 <file path=customXml/itemProps1.xml><?xml version="1.0" encoding="utf-8"?>
-<ds:datastoreItem xmlns:ds="http://schemas.openxmlformats.org/officeDocument/2006/customXml" ds:itemID="{2AF23A36-9DE0-4A0B-B16F-AE8D45D84924}">
+<ds:datastoreItem xmlns:ds="http://schemas.openxmlformats.org/officeDocument/2006/customXml" ds:itemID="{6D62AD1D-3788-4616-A451-A0C902E59FB7}">
   <ds:schemaRefs>
     <ds:schemaRef ds:uri="http://schemas.openxmlformats.org/officeDocument/2006/bibliography"/>
   </ds:schemaRefs>

</xml_diff>

<commit_message>
optimizacion semi irrelevante en explosions
</commit_message>
<xml_diff>
--- a/Documentacion3.docx
+++ b/Documentacion3.docx
@@ -1533,9 +1533,9 @@
           </w:rPr>
           <w:lastRenderedPageBreak/>
           <w:drawing>
-            <wp:inline distT="0" distB="0" distL="0" distR="0" wp14:anchorId="5EA81C30" wp14:editId="5667A8AE">
-              <wp:extent cx="3019425" cy="1600200"/>
-              <wp:effectExtent l="0" t="0" r="9525" b="0"/>
+            <wp:inline distT="0" distB="0" distL="0" distR="0" wp14:anchorId="5EA81C30" wp14:editId="36FE9531">
+              <wp:extent cx="4191000" cy="2221096"/>
+              <wp:effectExtent l="0" t="0" r="0" b="8255"/>
               <wp:docPr id="15" name="Picture 15"/>
               <wp:cNvGraphicFramePr>
                 <a:graphicFrameLocks xmlns:a="http://schemas.openxmlformats.org/drawingml/2006/main" noChangeAspect="1"/>
@@ -1555,7 +1555,7 @@
                     <pic:spPr bwMode="auto">
                       <a:xfrm>
                         <a:off x="0" y="0"/>
-                        <a:ext cx="3021562" cy="1601332"/>
+                        <a:ext cx="4193966" cy="2222668"/>
                       </a:xfrm>
                       <a:prstGeom prst="rect">
                         <a:avLst/>
@@ -2787,7 +2787,7 @@
     <w:p>
       <w:pPr>
         <w:rPr>
-          <w:ins w:id="191" w:author="User" w:date="2018-06-15T18:53:00Z"/>
+          <w:ins w:id="191" w:author="User" w:date="2018-06-16T09:32:00Z"/>
         </w:rPr>
       </w:pPr>
       <w:ins w:id="192" w:author="User" w:date="2018-06-15T11:31:00Z">
@@ -2847,19 +2847,319 @@
           <w:bottom w:val="single" w:sz="6" w:space="1" w:color="auto"/>
         </w:pBdr>
         <w:rPr>
-          <w:ins w:id="193" w:author="User" w:date="2018-06-15T18:53:00Z"/>
-        </w:rPr>
-      </w:pPr>
-    </w:p>
-    <w:p>
-      <w:pPr>
-        <w:rPr>
-          <w:ins w:id="194" w:author="User" w:date="2018-06-15T18:54:00Z"/>
-        </w:rPr>
-      </w:pPr>
-      <w:ins w:id="195" w:author="User" w:date="2018-06-15T18:54:00Z">
-        <w:r>
+          <w:ins w:id="193" w:author="User" w:date="2018-06-16T09:32:00Z"/>
+        </w:rPr>
+      </w:pPr>
+      <w:ins w:id="194" w:author="User" w:date="2018-06-16T09:32:00Z">
+        <w:r>
+          <w:t xml:space="preserve"> Continuara después de hacer consultas la clase que viene.</w:t>
+        </w:r>
+      </w:ins>
+    </w:p>
+    <w:p>
+      <w:pPr>
+        <w:rPr>
+          <w:ins w:id="195" w:author="User" w:date="2018-06-16T09:33:00Z"/>
+          <w:noProof/>
+          <w:lang w:eastAsia="es-AR"/>
+        </w:rPr>
+      </w:pPr>
+      <w:ins w:id="196" w:author="User" w:date="2018-06-16T09:34:00Z">
+        <w:r>
+          <w:rPr>
+            <w:noProof/>
+            <w:lang w:eastAsia="es-AR"/>
+          </w:rPr>
           <w:lastRenderedPageBreak/>
+          <w:t>Se detecta un decremento de performance a medida que las instancias suben cuando las naves explotan y luego se normaliza cuando las explociones desaparecen.</w:t>
+        </w:r>
+      </w:ins>
+    </w:p>
+    <w:p>
+      <w:pPr>
+        <w:rPr>
+          <w:ins w:id="197" w:author="User" w:date="2018-06-16T09:34:00Z"/>
+        </w:rPr>
+      </w:pPr>
+      <w:ins w:id="198" w:author="User" w:date="2018-06-16T09:33:00Z">
+        <w:r>
+          <w:rPr>
+            <w:noProof/>
+            <w:lang w:eastAsia="es-AR"/>
+          </w:rPr>
+          <w:drawing>
+            <wp:inline distT="0" distB="0" distL="0" distR="0" wp14:anchorId="00194D7B" wp14:editId="5F50DF64">
+              <wp:extent cx="5553075" cy="2725120"/>
+              <wp:effectExtent l="0" t="0" r="0" b="0"/>
+              <wp:docPr id="26" name="Picture 26"/>
+              <wp:cNvGraphicFramePr>
+                <a:graphicFrameLocks xmlns:a="http://schemas.openxmlformats.org/drawingml/2006/main" noChangeAspect="1"/>
+              </wp:cNvGraphicFramePr>
+              <a:graphic xmlns:a="http://schemas.openxmlformats.org/drawingml/2006/main">
+                <a:graphicData uri="http://schemas.openxmlformats.org/drawingml/2006/picture">
+                  <pic:pic xmlns:pic="http://schemas.openxmlformats.org/drawingml/2006/picture">
+                    <pic:nvPicPr>
+                      <pic:cNvPr id="0" name=""/>
+                      <pic:cNvPicPr/>
+                    </pic:nvPicPr>
+                    <pic:blipFill rotWithShape="1">
+                      <a:blip r:embed="rId28"/>
+                      <a:srcRect l="17324" t="21444" r="27647" b="44798"/>
+                      <a:stretch/>
+                    </pic:blipFill>
+                    <pic:spPr bwMode="auto">
+                      <a:xfrm>
+                        <a:off x="0" y="0"/>
+                        <a:ext cx="5557006" cy="2727049"/>
+                      </a:xfrm>
+                      <a:prstGeom prst="rect">
+                        <a:avLst/>
+                      </a:prstGeom>
+                      <a:ln>
+                        <a:noFill/>
+                      </a:ln>
+                      <a:extLst>
+                        <a:ext uri="{53640926-AAD7-44D8-BBD7-CCE9431645EC}">
+                          <a14:shadowObscured xmlns:a14="http://schemas.microsoft.com/office/drawing/2010/main"/>
+                        </a:ext>
+                      </a:extLst>
+                    </pic:spPr>
+                  </pic:pic>
+                </a:graphicData>
+              </a:graphic>
+            </wp:inline>
+          </w:drawing>
+        </w:r>
+      </w:ins>
+    </w:p>
+    <w:p>
+      <w:pPr>
+        <w:rPr>
+          <w:ins w:id="199" w:author="User" w:date="2018-06-16T09:38:00Z"/>
+          <w:noProof/>
+          <w:lang w:eastAsia="es-AR"/>
+        </w:rPr>
+      </w:pPr>
+      <w:ins w:id="200" w:author="User" w:date="2018-06-16T09:35:00Z">
+        <w:r>
+          <w:t xml:space="preserve">Sospecho que una gran parte del problema es que cada punto de la </w:t>
+        </w:r>
+        <w:proofErr w:type="spellStart"/>
+        <w:r>
+          <w:t>explo</w:t>
+        </w:r>
+      </w:ins>
+      <w:ins w:id="201" w:author="User" w:date="2018-06-16T09:36:00Z">
+        <w:r>
+          <w:t>s</w:t>
+        </w:r>
+      </w:ins>
+      <w:ins w:id="202" w:author="User" w:date="2018-06-16T09:35:00Z">
+        <w:r>
+          <w:t>ion</w:t>
+        </w:r>
+        <w:proofErr w:type="spellEnd"/>
+        <w:r>
+          <w:t xml:space="preserve"> (son 2000 por </w:t>
+        </w:r>
+        <w:proofErr w:type="spellStart"/>
+        <w:r>
+          <w:t>explo</w:t>
+        </w:r>
+      </w:ins>
+      <w:ins w:id="203" w:author="User" w:date="2018-06-16T09:36:00Z">
+        <w:r>
+          <w:t>s</w:t>
+        </w:r>
+      </w:ins>
+      <w:ins w:id="204" w:author="User" w:date="2018-06-16T09:35:00Z">
+        <w:r>
+          <w:t>ion</w:t>
+        </w:r>
+        <w:proofErr w:type="spellEnd"/>
+        <w:r>
+          <w:t>)</w:t>
+        </w:r>
+      </w:ins>
+      <w:ins w:id="205" w:author="User" w:date="2018-06-16T09:36:00Z">
+        <w:r>
+          <w:t xml:space="preserve"> </w:t>
+        </w:r>
+        <w:proofErr w:type="spellStart"/>
+        <w:r>
+          <w:t>esta</w:t>
+        </w:r>
+        <w:proofErr w:type="spellEnd"/>
+        <w:r>
+          <w:t xml:space="preserve"> haciendo cálculos de seno y coseno</w:t>
+        </w:r>
+      </w:ins>
+      <w:ins w:id="206" w:author="User" w:date="2018-06-16T09:37:00Z">
+        <w:r>
+          <w:t xml:space="preserve"> al instanciarse</w:t>
+        </w:r>
+      </w:ins>
+      <w:ins w:id="207" w:author="User" w:date="2018-06-16T09:36:00Z">
+        <w:r>
+          <w:t xml:space="preserve"> y este tipo de operación matemática es muy costosa</w:t>
+        </w:r>
+      </w:ins>
+      <w:ins w:id="208" w:author="User" w:date="2018-06-16T09:37:00Z">
+        <w:r>
+          <w:t>.</w:t>
+        </w:r>
+      </w:ins>
+      <w:ins w:id="209" w:author="User" w:date="2018-06-16T09:38:00Z">
+        <w:r>
+          <w:rPr>
+            <w:noProof/>
+            <w:lang w:eastAsia="es-AR"/>
+          </w:rPr>
+          <w:t xml:space="preserve"> </w:t>
+        </w:r>
+      </w:ins>
+    </w:p>
+    <w:p>
+      <w:pPr>
+        <w:rPr>
+          <w:ins w:id="210" w:author="User" w:date="2018-06-16T09:39:00Z"/>
+        </w:rPr>
+      </w:pPr>
+      <w:ins w:id="211" w:author="User" w:date="2018-06-16T09:38:00Z">
+        <w:r>
+          <w:rPr>
+            <w:noProof/>
+            <w:lang w:eastAsia="es-AR"/>
+          </w:rPr>
+          <w:drawing>
+            <wp:inline distT="0" distB="0" distL="0" distR="0" wp14:anchorId="4BA70861" wp14:editId="627F77A1">
+              <wp:extent cx="5553075" cy="3354511"/>
+              <wp:effectExtent l="0" t="0" r="0" b="0"/>
+              <wp:docPr id="27" name="Picture 27"/>
+              <wp:cNvGraphicFramePr>
+                <a:graphicFrameLocks xmlns:a="http://schemas.openxmlformats.org/drawingml/2006/main" noChangeAspect="1"/>
+              </wp:cNvGraphicFramePr>
+              <a:graphic xmlns:a="http://schemas.openxmlformats.org/drawingml/2006/main">
+                <a:graphicData uri="http://schemas.openxmlformats.org/drawingml/2006/picture">
+                  <pic:pic xmlns:pic="http://schemas.openxmlformats.org/drawingml/2006/picture">
+                    <pic:nvPicPr>
+                      <pic:cNvPr id="0" name=""/>
+                      <pic:cNvPicPr/>
+                    </pic:nvPicPr>
+                    <pic:blipFill rotWithShape="1">
+                      <a:blip r:embed="rId29"/>
+                      <a:srcRect l="23948" t="22081" r="34441" b="46497"/>
+                      <a:stretch/>
+                    </pic:blipFill>
+                    <pic:spPr bwMode="auto">
+                      <a:xfrm>
+                        <a:off x="0" y="0"/>
+                        <a:ext cx="5557006" cy="3356886"/>
+                      </a:xfrm>
+                      <a:prstGeom prst="rect">
+                        <a:avLst/>
+                      </a:prstGeom>
+                      <a:ln>
+                        <a:noFill/>
+                      </a:ln>
+                      <a:extLst>
+                        <a:ext uri="{53640926-AAD7-44D8-BBD7-CCE9431645EC}">
+                          <a14:shadowObscured xmlns:a14="http://schemas.microsoft.com/office/drawing/2010/main"/>
+                        </a:ext>
+                      </a:extLst>
+                    </pic:spPr>
+                  </pic:pic>
+                </a:graphicData>
+              </a:graphic>
+            </wp:inline>
+          </w:drawing>
+        </w:r>
+      </w:ins>
+    </w:p>
+    <w:p>
+      <w:pPr>
+        <w:rPr>
+          <w:ins w:id="212" w:author="User" w:date="2018-06-16T10:09:00Z"/>
+        </w:rPr>
+      </w:pPr>
+      <w:ins w:id="213" w:author="User" w:date="2018-06-16T09:39:00Z">
+        <w:r>
+          <w:t xml:space="preserve">Mi solución a esto es usar </w:t>
+        </w:r>
+        <w:proofErr w:type="spellStart"/>
+        <w:r>
+          <w:t>memoization</w:t>
+        </w:r>
+        <w:proofErr w:type="spellEnd"/>
+        <w:r>
+          <w:t xml:space="preserve"> para no tener que recalcular senos y cosenos constantemente, deberíamos ganar performance luego de las primeras explosiones dado que </w:t>
+        </w:r>
+        <w:r>
+          <w:lastRenderedPageBreak/>
+          <w:t>estas calcularan la mayoría si no todas las posibilidades.</w:t>
+        </w:r>
+      </w:ins>
+      <w:ins w:id="214" w:author="User" w:date="2018-06-16T09:40:00Z">
+        <w:r>
+          <w:t xml:space="preserve"> La clase encargada de esto será </w:t>
+        </w:r>
+        <w:proofErr w:type="spellStart"/>
+        <w:r>
+          <w:t>Engine.Utils.MathForAngles</w:t>
+        </w:r>
+        <w:proofErr w:type="spellEnd"/>
+        <w:r>
+          <w:t>.</w:t>
+        </w:r>
+      </w:ins>
+    </w:p>
+    <w:p>
+      <w:pPr>
+        <w:rPr>
+          <w:ins w:id="215" w:author="User" w:date="2018-06-16T09:33:00Z"/>
+        </w:rPr>
+      </w:pPr>
+      <w:ins w:id="216" w:author="User" w:date="2018-06-16T10:09:00Z">
+        <w:r>
+          <w:t xml:space="preserve">El resultado fue una mejora no muy significativa, otra parte de la </w:t>
+        </w:r>
+        <w:proofErr w:type="spellStart"/>
+        <w:r>
+          <w:t>explocion</w:t>
+        </w:r>
+        <w:proofErr w:type="spellEnd"/>
+        <w:r>
+          <w:t xml:space="preserve"> debe estar consumiendo recursos.</w:t>
+        </w:r>
+      </w:ins>
+      <w:bookmarkStart w:id="217" w:name="_GoBack"/>
+      <w:bookmarkEnd w:id="217"/>
+    </w:p>
+    <w:p>
+      <w:pPr>
+        <w:rPr>
+          <w:ins w:id="218" w:author="User" w:date="2018-06-15T18:53:00Z"/>
+        </w:rPr>
+      </w:pPr>
+    </w:p>
+    <w:p>
+      <w:pPr>
+        <w:pBdr>
+          <w:bottom w:val="single" w:sz="6" w:space="1" w:color="auto"/>
+        </w:pBdr>
+        <w:rPr>
+          <w:ins w:id="219" w:author="User" w:date="2018-06-15T18:53:00Z"/>
+        </w:rPr>
+      </w:pPr>
+    </w:p>
+    <w:p>
+      <w:pPr>
+        <w:rPr>
+          <w:ins w:id="220" w:author="User" w:date="2018-06-15T18:54:00Z"/>
+        </w:rPr>
+      </w:pPr>
+      <w:ins w:id="221" w:author="User" w:date="2018-06-15T18:54:00Z">
+        <w:r>
           <w:t xml:space="preserve">Para </w:t>
         </w:r>
         <w:proofErr w:type="spellStart"/>
@@ -2899,11 +3199,11 @@
     <w:p>
       <w:pPr>
         <w:rPr>
-          <w:ins w:id="196" w:author="User" w:date="2018-06-15T18:53:00Z"/>
+          <w:ins w:id="222" w:author="User" w:date="2018-06-15T18:53:00Z"/>
         </w:rPr>
       </w:pPr>
       <w:proofErr w:type="spellStart"/>
-      <w:ins w:id="197" w:author="User" w:date="2018-06-15T18:54:00Z">
+      <w:ins w:id="223" w:author="User" w:date="2018-06-15T18:54:00Z">
         <w:r>
           <w:t>Wtf</w:t>
         </w:r>
@@ -2960,16 +3260,14 @@
           <w:t xml:space="preserve"> aleatorio cuando pasa esto.</w:t>
         </w:r>
       </w:ins>
-      <w:bookmarkStart w:id="198" w:name="_GoBack"/>
-      <w:bookmarkEnd w:id="198"/>
-    </w:p>
-    <w:p>
-      <w:pPr>
-        <w:rPr>
-          <w:ins w:id="199" w:author="User" w:date="2018-06-15T11:31:00Z"/>
-        </w:rPr>
-      </w:pPr>
-      <w:ins w:id="200" w:author="User" w:date="2018-06-15T18:53:00Z">
+    </w:p>
+    <w:p>
+      <w:pPr>
+        <w:rPr>
+          <w:ins w:id="224" w:author="User" w:date="2018-06-15T11:31:00Z"/>
+        </w:rPr>
+      </w:pPr>
+      <w:ins w:id="225" w:author="User" w:date="2018-06-15T18:53:00Z">
         <w:r>
           <w:rPr>
             <w:noProof/>
@@ -2991,7 +3289,7 @@
                       <pic:cNvPicPr/>
                     </pic:nvPicPr>
                     <pic:blipFill>
-                      <a:blip r:embed="rId28"/>
+                      <a:blip r:embed="rId30"/>
                       <a:stretch>
                         <a:fillRect/>
                       </a:stretch>
@@ -3016,7 +3314,7 @@
     <w:p>
       <w:pPr>
         <w:rPr>
-          <w:ins w:id="201" w:author="navegador" w:date="2018-06-14T09:54:00Z"/>
+          <w:ins w:id="226" w:author="navegador" w:date="2018-06-14T09:54:00Z"/>
         </w:rPr>
       </w:pPr>
     </w:p>
@@ -3026,17 +3324,17 @@
           <w:bottom w:val="single" w:sz="6" w:space="1" w:color="auto"/>
         </w:pBdr>
         <w:rPr>
-          <w:ins w:id="202" w:author="navegador" w:date="2018-06-14T09:54:00Z"/>
-        </w:rPr>
-      </w:pPr>
-    </w:p>
-    <w:p>
-      <w:pPr>
-        <w:rPr>
-          <w:ins w:id="203" w:author="navegador" w:date="2018-06-14T09:55:00Z"/>
-        </w:rPr>
-      </w:pPr>
-      <w:ins w:id="204" w:author="navegador" w:date="2018-06-14T09:54:00Z">
+          <w:ins w:id="227" w:author="navegador" w:date="2018-06-14T09:54:00Z"/>
+        </w:rPr>
+      </w:pPr>
+    </w:p>
+    <w:p>
+      <w:pPr>
+        <w:rPr>
+          <w:ins w:id="228" w:author="navegador" w:date="2018-06-14T09:55:00Z"/>
+        </w:rPr>
+      </w:pPr>
+      <w:ins w:id="229" w:author="navegador" w:date="2018-06-14T09:54:00Z">
         <w:r>
           <w:lastRenderedPageBreak/>
           <w:t xml:space="preserve">Cosas para después: </w:t>
@@ -3062,7 +3360,7 @@
                       <pic:cNvPicPr/>
                     </pic:nvPicPr>
                     <pic:blipFill>
-                      <a:blip r:embed="rId29"/>
+                      <a:blip r:embed="rId31"/>
                       <a:stretch>
                         <a:fillRect/>
                       </a:stretch>
@@ -3085,7 +3383,7 @@
       </w:ins>
     </w:p>
     <w:p>
-      <w:ins w:id="205" w:author="navegador" w:date="2018-06-14T09:55:00Z">
+      <w:ins w:id="230" w:author="navegador" w:date="2018-06-14T09:55:00Z">
         <w:r>
           <w:rPr>
             <w:noProof/>
@@ -3107,7 +3405,7 @@
                       <pic:cNvPicPr/>
                     </pic:nvPicPr>
                     <pic:blipFill>
-                      <a:blip r:embed="rId30"/>
+                      <a:blip r:embed="rId32"/>
                       <a:stretch>
                         <a:fillRect/>
                       </a:stretch>
@@ -4165,7 +4463,7 @@
 </file>
 
 <file path=customXml/itemProps1.xml><?xml version="1.0" encoding="utf-8"?>
-<ds:datastoreItem xmlns:ds="http://schemas.openxmlformats.org/officeDocument/2006/customXml" ds:itemID="{6D62AD1D-3788-4616-A451-A0C902E59FB7}">
+<ds:datastoreItem xmlns:ds="http://schemas.openxmlformats.org/officeDocument/2006/customXml" ds:itemID="{02FED050-47A0-4165-825A-9FBE7F7A5861}">
   <ds:schemaRefs>
     <ds:schemaRef ds:uri="http://schemas.openxmlformats.org/officeDocument/2006/bibliography"/>
   </ds:schemaRefs>

</xml_diff>